<commit_message>
update architecture file too
</commit_message>
<xml_diff>
--- a/architecture.docx
+++ b/architecture.docx
@@ -1216,6 +1216,2984 @@
       <w:proofErr w:type="spellEnd"/>
       <w:r>
         <w:t>, integrate the notification service to send notifications at appropriate stages of the order lifecycle.</w:t>
+      </w:r>
+    </w:p>
+    <w:p/>
+    <w:p>
+      <w:pPr>
+        <w:pBdr>
+          <w:bottom w:val="dotted" w:sz="24" w:space="1" w:color="auto"/>
+        </w:pBdr>
+      </w:pPr>
+    </w:p>
+    <w:p>
+      <w:r>
+        <w:t>I'll design a comprehensive structure suitable for a course project that demonstrates your understanding of Software Engineering principles, Android development, Java, and databases.</w:t>
+      </w:r>
+    </w:p>
+    <w:p/>
+    <w:p/>
+    <w:p/>
+    <w:p>
+      <w:r>
+        <w:t>```mermaid</w:t>
+      </w:r>
+    </w:p>
+    <w:p>
+      <w:proofErr w:type="spellStart"/>
+      <w:r>
+        <w:t>classDiagram</w:t>
+      </w:r>
+      <w:proofErr w:type="spellEnd"/>
+    </w:p>
+    <w:p>
+      <w:r>
+        <w:t xml:space="preserve">    class MainActivity {</w:t>
+      </w:r>
+    </w:p>
+    <w:p>
+      <w:r>
+        <w:t xml:space="preserve">        +</w:t>
+      </w:r>
+      <w:proofErr w:type="spellStart"/>
+      <w:r>
+        <w:t>BottomNavigationView</w:t>
+      </w:r>
+      <w:proofErr w:type="spellEnd"/>
+      <w:r>
+        <w:t xml:space="preserve"> navigation</w:t>
+      </w:r>
+    </w:p>
+    <w:p>
+      <w:r>
+        <w:t xml:space="preserve">        +</w:t>
+      </w:r>
+      <w:proofErr w:type="spellStart"/>
+      <w:proofErr w:type="gramStart"/>
+      <w:r>
+        <w:t>setupNavigation</w:t>
+      </w:r>
+      <w:proofErr w:type="spellEnd"/>
+      <w:r>
+        <w:t>(</w:t>
+      </w:r>
+      <w:proofErr w:type="gramEnd"/>
+      <w:r>
+        <w:t>)</w:t>
+      </w:r>
+    </w:p>
+    <w:p>
+      <w:r>
+        <w:t xml:space="preserve">    }</w:t>
+      </w:r>
+    </w:p>
+    <w:p/>
+    <w:p>
+      <w:r>
+        <w:t xml:space="preserve">    class </w:t>
+      </w:r>
+      <w:proofErr w:type="spellStart"/>
+      <w:r>
+        <w:t>MenuFragment</w:t>
+      </w:r>
+      <w:proofErr w:type="spellEnd"/>
+      <w:r>
+        <w:t xml:space="preserve"> {</w:t>
+      </w:r>
+    </w:p>
+    <w:p>
+      <w:r>
+        <w:t xml:space="preserve">        -</w:t>
+      </w:r>
+      <w:proofErr w:type="spellStart"/>
+      <w:r>
+        <w:t>MenuViewModel</w:t>
+      </w:r>
+      <w:proofErr w:type="spellEnd"/>
+      <w:r>
+        <w:t xml:space="preserve"> </w:t>
+      </w:r>
+      <w:proofErr w:type="spellStart"/>
+      <w:r>
+        <w:t>viewModel</w:t>
+      </w:r>
+      <w:proofErr w:type="spellEnd"/>
+    </w:p>
+    <w:p>
+      <w:r>
+        <w:t xml:space="preserve">        -RecyclerView </w:t>
+      </w:r>
+      <w:proofErr w:type="spellStart"/>
+      <w:r>
+        <w:t>menuList</w:t>
+      </w:r>
+      <w:proofErr w:type="spellEnd"/>
+    </w:p>
+    <w:p>
+      <w:r>
+        <w:t xml:space="preserve">        +</w:t>
+      </w:r>
+      <w:proofErr w:type="spellStart"/>
+      <w:proofErr w:type="gramStart"/>
+      <w:r>
+        <w:t>onCreateView</w:t>
+      </w:r>
+      <w:proofErr w:type="spellEnd"/>
+      <w:r>
+        <w:t>(</w:t>
+      </w:r>
+      <w:proofErr w:type="gramEnd"/>
+      <w:r>
+        <w:t>)</w:t>
+      </w:r>
+    </w:p>
+    <w:p>
+      <w:r>
+        <w:lastRenderedPageBreak/>
+        <w:t xml:space="preserve">        +</w:t>
+      </w:r>
+      <w:proofErr w:type="spellStart"/>
+      <w:proofErr w:type="gramStart"/>
+      <w:r>
+        <w:t>displayMenu</w:t>
+      </w:r>
+      <w:proofErr w:type="spellEnd"/>
+      <w:r>
+        <w:t>(</w:t>
+      </w:r>
+      <w:proofErr w:type="gramEnd"/>
+      <w:r>
+        <w:t>)</w:t>
+      </w:r>
+    </w:p>
+    <w:p>
+      <w:r>
+        <w:t xml:space="preserve">    }</w:t>
+      </w:r>
+    </w:p>
+    <w:p/>
+    <w:p>
+      <w:r>
+        <w:t xml:space="preserve">    class </w:t>
+      </w:r>
+      <w:proofErr w:type="spellStart"/>
+      <w:r>
+        <w:t>OrderFragment</w:t>
+      </w:r>
+      <w:proofErr w:type="spellEnd"/>
+      <w:r>
+        <w:t xml:space="preserve"> {</w:t>
+      </w:r>
+    </w:p>
+    <w:p>
+      <w:r>
+        <w:t xml:space="preserve">        -</w:t>
+      </w:r>
+      <w:proofErr w:type="spellStart"/>
+      <w:r>
+        <w:t>OrderViewModel</w:t>
+      </w:r>
+      <w:proofErr w:type="spellEnd"/>
+      <w:r>
+        <w:t xml:space="preserve"> </w:t>
+      </w:r>
+      <w:proofErr w:type="spellStart"/>
+      <w:r>
+        <w:t>viewModel</w:t>
+      </w:r>
+      <w:proofErr w:type="spellEnd"/>
+    </w:p>
+    <w:p>
+      <w:r>
+        <w:t xml:space="preserve">        -RecyclerView </w:t>
+      </w:r>
+      <w:proofErr w:type="spellStart"/>
+      <w:r>
+        <w:t>cartItems</w:t>
+      </w:r>
+      <w:proofErr w:type="spellEnd"/>
+    </w:p>
+    <w:p>
+      <w:r>
+        <w:t xml:space="preserve">        +</w:t>
+      </w:r>
+      <w:proofErr w:type="spellStart"/>
+      <w:proofErr w:type="gramStart"/>
+      <w:r>
+        <w:t>onCreateView</w:t>
+      </w:r>
+      <w:proofErr w:type="spellEnd"/>
+      <w:r>
+        <w:t>(</w:t>
+      </w:r>
+      <w:proofErr w:type="gramEnd"/>
+      <w:r>
+        <w:t>)</w:t>
+      </w:r>
+    </w:p>
+    <w:p>
+      <w:r>
+        <w:t xml:space="preserve">        +</w:t>
+      </w:r>
+      <w:proofErr w:type="spellStart"/>
+      <w:proofErr w:type="gramStart"/>
+      <w:r>
+        <w:t>placeOrder</w:t>
+      </w:r>
+      <w:proofErr w:type="spellEnd"/>
+      <w:r>
+        <w:t>(</w:t>
+      </w:r>
+      <w:proofErr w:type="gramEnd"/>
+      <w:r>
+        <w:t>)</w:t>
+      </w:r>
+    </w:p>
+    <w:p>
+      <w:r>
+        <w:t xml:space="preserve">    }</w:t>
+      </w:r>
+    </w:p>
+    <w:p/>
+    <w:p>
+      <w:r>
+        <w:t xml:space="preserve">    class </w:t>
+      </w:r>
+      <w:proofErr w:type="spellStart"/>
+      <w:r>
+        <w:t>AdminFragment</w:t>
+      </w:r>
+      <w:proofErr w:type="spellEnd"/>
+      <w:r>
+        <w:t xml:space="preserve"> {</w:t>
+      </w:r>
+    </w:p>
+    <w:p>
+      <w:r>
+        <w:t xml:space="preserve">        -</w:t>
+      </w:r>
+      <w:proofErr w:type="spellStart"/>
+      <w:r>
+        <w:t>AdminViewModel</w:t>
+      </w:r>
+      <w:proofErr w:type="spellEnd"/>
+      <w:r>
+        <w:t xml:space="preserve"> </w:t>
+      </w:r>
+      <w:proofErr w:type="spellStart"/>
+      <w:r>
+        <w:t>viewModel</w:t>
+      </w:r>
+      <w:proofErr w:type="spellEnd"/>
+    </w:p>
+    <w:p>
+      <w:r>
+        <w:t xml:space="preserve">        +</w:t>
+      </w:r>
+      <w:proofErr w:type="spellStart"/>
+      <w:proofErr w:type="gramStart"/>
+      <w:r>
+        <w:t>onCreateView</w:t>
+      </w:r>
+      <w:proofErr w:type="spellEnd"/>
+      <w:r>
+        <w:t>(</w:t>
+      </w:r>
+      <w:proofErr w:type="gramEnd"/>
+      <w:r>
+        <w:t>)</w:t>
+      </w:r>
+    </w:p>
+    <w:p>
+      <w:r>
+        <w:t xml:space="preserve">        +</w:t>
+      </w:r>
+      <w:proofErr w:type="spellStart"/>
+      <w:proofErr w:type="gramStart"/>
+      <w:r>
+        <w:t>manageMenu</w:t>
+      </w:r>
+      <w:proofErr w:type="spellEnd"/>
+      <w:r>
+        <w:t>(</w:t>
+      </w:r>
+      <w:proofErr w:type="gramEnd"/>
+      <w:r>
+        <w:t>)</w:t>
+      </w:r>
+    </w:p>
+    <w:p>
+      <w:r>
+        <w:t xml:space="preserve">        +</w:t>
+      </w:r>
+      <w:proofErr w:type="spellStart"/>
+      <w:proofErr w:type="gramStart"/>
+      <w:r>
+        <w:t>manageOrders</w:t>
+      </w:r>
+      <w:proofErr w:type="spellEnd"/>
+      <w:r>
+        <w:t>(</w:t>
+      </w:r>
+      <w:proofErr w:type="gramEnd"/>
+      <w:r>
+        <w:t>)</w:t>
+      </w:r>
+    </w:p>
+    <w:p>
+      <w:r>
+        <w:t xml:space="preserve">    }</w:t>
+      </w:r>
+    </w:p>
+    <w:p/>
+    <w:p>
+      <w:r>
+        <w:t xml:space="preserve">    class </w:t>
+      </w:r>
+      <w:proofErr w:type="spellStart"/>
+      <w:r>
+        <w:t>MenuViewModel</w:t>
+      </w:r>
+      <w:proofErr w:type="spellEnd"/>
+      <w:r>
+        <w:t xml:space="preserve"> {</w:t>
+      </w:r>
+    </w:p>
+    <w:p>
+      <w:r>
+        <w:t xml:space="preserve">        -</w:t>
+      </w:r>
+      <w:proofErr w:type="spellStart"/>
+      <w:r>
+        <w:t>MenuRepository</w:t>
+      </w:r>
+      <w:proofErr w:type="spellEnd"/>
+      <w:r>
+        <w:t xml:space="preserve"> repository</w:t>
+      </w:r>
+    </w:p>
+    <w:p>
+      <w:r>
+        <w:t xml:space="preserve">        +</w:t>
+      </w:r>
+      <w:proofErr w:type="spellStart"/>
+      <w:proofErr w:type="gramStart"/>
+      <w:r>
+        <w:t>getAllItems</w:t>
+      </w:r>
+      <w:proofErr w:type="spellEnd"/>
+      <w:r>
+        <w:t>(</w:t>
+      </w:r>
+      <w:proofErr w:type="gramEnd"/>
+      <w:r>
+        <w:t>)</w:t>
+      </w:r>
+    </w:p>
+    <w:p>
+      <w:r>
+        <w:t xml:space="preserve">        +</w:t>
+      </w:r>
+      <w:proofErr w:type="spellStart"/>
+      <w:proofErr w:type="gramStart"/>
+      <w:r>
+        <w:t>addMenuItem</w:t>
+      </w:r>
+      <w:proofErr w:type="spellEnd"/>
+      <w:r>
+        <w:t>(</w:t>
+      </w:r>
+      <w:proofErr w:type="gramEnd"/>
+      <w:r>
+        <w:t>)</w:t>
+      </w:r>
+    </w:p>
+    <w:p>
+      <w:r>
+        <w:t xml:space="preserve">        +</w:t>
+      </w:r>
+      <w:proofErr w:type="spellStart"/>
+      <w:proofErr w:type="gramStart"/>
+      <w:r>
+        <w:t>updateMenuItem</w:t>
+      </w:r>
+      <w:proofErr w:type="spellEnd"/>
+      <w:r>
+        <w:t>(</w:t>
+      </w:r>
+      <w:proofErr w:type="gramEnd"/>
+      <w:r>
+        <w:t>)</w:t>
+      </w:r>
+    </w:p>
+    <w:p>
+      <w:r>
+        <w:t xml:space="preserve">        +</w:t>
+      </w:r>
+      <w:proofErr w:type="spellStart"/>
+      <w:proofErr w:type="gramStart"/>
+      <w:r>
+        <w:t>deleteMenuItem</w:t>
+      </w:r>
+      <w:proofErr w:type="spellEnd"/>
+      <w:r>
+        <w:t>(</w:t>
+      </w:r>
+      <w:proofErr w:type="gramEnd"/>
+      <w:r>
+        <w:t>)</w:t>
+      </w:r>
+    </w:p>
+    <w:p>
+      <w:r>
+        <w:t xml:space="preserve">    }</w:t>
+      </w:r>
+    </w:p>
+    <w:p/>
+    <w:p>
+      <w:r>
+        <w:t xml:space="preserve">    class </w:t>
+      </w:r>
+      <w:proofErr w:type="spellStart"/>
+      <w:r>
+        <w:t>OrderViewModel</w:t>
+      </w:r>
+      <w:proofErr w:type="spellEnd"/>
+      <w:r>
+        <w:t xml:space="preserve"> {</w:t>
+      </w:r>
+    </w:p>
+    <w:p>
+      <w:r>
+        <w:t xml:space="preserve">        -</w:t>
+      </w:r>
+      <w:proofErr w:type="spellStart"/>
+      <w:r>
+        <w:t>OrderRepository</w:t>
+      </w:r>
+      <w:proofErr w:type="spellEnd"/>
+      <w:r>
+        <w:t xml:space="preserve"> repository</w:t>
+      </w:r>
+    </w:p>
+    <w:p>
+      <w:r>
+        <w:t xml:space="preserve">        +</w:t>
+      </w:r>
+      <w:proofErr w:type="spellStart"/>
+      <w:proofErr w:type="gramStart"/>
+      <w:r>
+        <w:t>placeOrder</w:t>
+      </w:r>
+      <w:proofErr w:type="spellEnd"/>
+      <w:r>
+        <w:t>(</w:t>
+      </w:r>
+      <w:proofErr w:type="gramEnd"/>
+      <w:r>
+        <w:t>)</w:t>
+      </w:r>
+    </w:p>
+    <w:p>
+      <w:r>
+        <w:t xml:space="preserve">        +</w:t>
+      </w:r>
+      <w:proofErr w:type="spellStart"/>
+      <w:proofErr w:type="gramStart"/>
+      <w:r>
+        <w:t>getOrders</w:t>
+      </w:r>
+      <w:proofErr w:type="spellEnd"/>
+      <w:r>
+        <w:t>(</w:t>
+      </w:r>
+      <w:proofErr w:type="gramEnd"/>
+      <w:r>
+        <w:t>)</w:t>
+      </w:r>
+    </w:p>
+    <w:p>
+      <w:r>
+        <w:lastRenderedPageBreak/>
+        <w:t xml:space="preserve">        +</w:t>
+      </w:r>
+      <w:proofErr w:type="spellStart"/>
+      <w:proofErr w:type="gramStart"/>
+      <w:r>
+        <w:t>updateOrderStatus</w:t>
+      </w:r>
+      <w:proofErr w:type="spellEnd"/>
+      <w:r>
+        <w:t>(</w:t>
+      </w:r>
+      <w:proofErr w:type="gramEnd"/>
+      <w:r>
+        <w:t>)</w:t>
+      </w:r>
+    </w:p>
+    <w:p>
+      <w:r>
+        <w:t xml:space="preserve">    }</w:t>
+      </w:r>
+    </w:p>
+    <w:p/>
+    <w:p>
+      <w:r>
+        <w:t xml:space="preserve">    class </w:t>
+      </w:r>
+      <w:proofErr w:type="spellStart"/>
+      <w:r>
+        <w:t>MenuItem</w:t>
+      </w:r>
+      <w:proofErr w:type="spellEnd"/>
+      <w:r>
+        <w:t xml:space="preserve"> {</w:t>
+      </w:r>
+    </w:p>
+    <w:p>
+      <w:r>
+        <w:t xml:space="preserve">        -String id</w:t>
+      </w:r>
+    </w:p>
+    <w:p>
+      <w:r>
+        <w:t xml:space="preserve">        -String name</w:t>
+      </w:r>
+    </w:p>
+    <w:p>
+      <w:r>
+        <w:t xml:space="preserve">        -double price</w:t>
+      </w:r>
+    </w:p>
+    <w:p>
+      <w:r>
+        <w:t xml:space="preserve">        -String description</w:t>
+      </w:r>
+    </w:p>
+    <w:p>
+      <w:r>
+        <w:t xml:space="preserve">        -String </w:t>
+      </w:r>
+      <w:proofErr w:type="spellStart"/>
+      <w:r>
+        <w:t>imageUrl</w:t>
+      </w:r>
+      <w:proofErr w:type="spellEnd"/>
+    </w:p>
+    <w:p>
+      <w:r>
+        <w:t xml:space="preserve">        +</w:t>
+      </w:r>
+      <w:proofErr w:type="gramStart"/>
+      <w:r>
+        <w:t>getters(</w:t>
+      </w:r>
+      <w:proofErr w:type="gramEnd"/>
+      <w:r>
+        <w:t>)</w:t>
+      </w:r>
+    </w:p>
+    <w:p>
+      <w:r>
+        <w:t xml:space="preserve">        +</w:t>
+      </w:r>
+      <w:proofErr w:type="gramStart"/>
+      <w:r>
+        <w:t>setters(</w:t>
+      </w:r>
+      <w:proofErr w:type="gramEnd"/>
+      <w:r>
+        <w:t>)</w:t>
+      </w:r>
+    </w:p>
+    <w:p>
+      <w:r>
+        <w:t xml:space="preserve">    }</w:t>
+      </w:r>
+    </w:p>
+    <w:p/>
+    <w:p>
+      <w:r>
+        <w:t xml:space="preserve">    class Order {</w:t>
+      </w:r>
+    </w:p>
+    <w:p>
+      <w:r>
+        <w:t xml:space="preserve">        -String id</w:t>
+      </w:r>
+    </w:p>
+    <w:p>
+      <w:r>
+        <w:t xml:space="preserve">        -String </w:t>
+      </w:r>
+      <w:proofErr w:type="spellStart"/>
+      <w:r>
+        <w:t>userId</w:t>
+      </w:r>
+      <w:proofErr w:type="spellEnd"/>
+    </w:p>
+    <w:p>
+      <w:r>
+        <w:t xml:space="preserve">        -</w:t>
+      </w:r>
+      <w:proofErr w:type="spellStart"/>
+      <w:r>
+        <w:t>List~MenuItem</w:t>
+      </w:r>
+      <w:proofErr w:type="spellEnd"/>
+      <w:r>
+        <w:t>~ items</w:t>
+      </w:r>
+    </w:p>
+    <w:p>
+      <w:r>
+        <w:t xml:space="preserve">        -</w:t>
+      </w:r>
+      <w:proofErr w:type="spellStart"/>
+      <w:r>
+        <w:t>OrderStatus</w:t>
+      </w:r>
+      <w:proofErr w:type="spellEnd"/>
+      <w:r>
+        <w:t xml:space="preserve"> status</w:t>
+      </w:r>
+    </w:p>
+    <w:p>
+      <w:r>
+        <w:t xml:space="preserve">        -String address</w:t>
+      </w:r>
+    </w:p>
+    <w:p>
+      <w:r>
+        <w:t xml:space="preserve">        +</w:t>
+      </w:r>
+      <w:proofErr w:type="gramStart"/>
+      <w:r>
+        <w:t>getters(</w:t>
+      </w:r>
+      <w:proofErr w:type="gramEnd"/>
+      <w:r>
+        <w:t>)</w:t>
+      </w:r>
+    </w:p>
+    <w:p>
+      <w:r>
+        <w:t xml:space="preserve">        +</w:t>
+      </w:r>
+      <w:proofErr w:type="gramStart"/>
+      <w:r>
+        <w:t>setters(</w:t>
+      </w:r>
+      <w:proofErr w:type="gramEnd"/>
+      <w:r>
+        <w:t>)</w:t>
+      </w:r>
+    </w:p>
+    <w:p>
+      <w:r>
+        <w:t xml:space="preserve">    }</w:t>
+      </w:r>
+    </w:p>
+    <w:p/>
+    <w:p>
+      <w:r>
+        <w:t xml:space="preserve">    class </w:t>
+      </w:r>
+      <w:proofErr w:type="spellStart"/>
+      <w:r>
+        <w:t>MenuRepository</w:t>
+      </w:r>
+      <w:proofErr w:type="spellEnd"/>
+      <w:r>
+        <w:t xml:space="preserve"> {</w:t>
+      </w:r>
+    </w:p>
+    <w:p>
+      <w:r>
+        <w:t xml:space="preserve">        -</w:t>
+      </w:r>
+      <w:proofErr w:type="spellStart"/>
+      <w:r>
+        <w:t>FirebaseDatabase</w:t>
+      </w:r>
+      <w:proofErr w:type="spellEnd"/>
+      <w:r>
+        <w:t xml:space="preserve"> </w:t>
+      </w:r>
+      <w:proofErr w:type="spellStart"/>
+      <w:r>
+        <w:t>firebaseDb</w:t>
+      </w:r>
+      <w:proofErr w:type="spellEnd"/>
+    </w:p>
+    <w:p>
+      <w:r>
+        <w:t xml:space="preserve">        -</w:t>
+      </w:r>
+      <w:proofErr w:type="spellStart"/>
+      <w:r>
+        <w:t>SQLiteDatabase</w:t>
+      </w:r>
+      <w:proofErr w:type="spellEnd"/>
+      <w:r>
+        <w:t xml:space="preserve"> </w:t>
+      </w:r>
+      <w:proofErr w:type="spellStart"/>
+      <w:r>
+        <w:t>localDb</w:t>
+      </w:r>
+      <w:proofErr w:type="spellEnd"/>
+    </w:p>
+    <w:p>
+      <w:r>
+        <w:t xml:space="preserve">        +</w:t>
+      </w:r>
+      <w:proofErr w:type="spellStart"/>
+      <w:proofErr w:type="gramStart"/>
+      <w:r>
+        <w:t>syncData</w:t>
+      </w:r>
+      <w:proofErr w:type="spellEnd"/>
+      <w:r>
+        <w:t>(</w:t>
+      </w:r>
+      <w:proofErr w:type="gramEnd"/>
+      <w:r>
+        <w:t>)</w:t>
+      </w:r>
+    </w:p>
+    <w:p>
+      <w:r>
+        <w:t xml:space="preserve">        +</w:t>
+      </w:r>
+      <w:proofErr w:type="spellStart"/>
+      <w:proofErr w:type="gramStart"/>
+      <w:r>
+        <w:t>saveMenuItem</w:t>
+      </w:r>
+      <w:proofErr w:type="spellEnd"/>
+      <w:r>
+        <w:t>(</w:t>
+      </w:r>
+      <w:proofErr w:type="gramEnd"/>
+      <w:r>
+        <w:t>)</w:t>
+      </w:r>
+    </w:p>
+    <w:p>
+      <w:r>
+        <w:t xml:space="preserve">        +</w:t>
+      </w:r>
+      <w:proofErr w:type="spellStart"/>
+      <w:proofErr w:type="gramStart"/>
+      <w:r>
+        <w:t>fetchMenuItems</w:t>
+      </w:r>
+      <w:proofErr w:type="spellEnd"/>
+      <w:r>
+        <w:t>(</w:t>
+      </w:r>
+      <w:proofErr w:type="gramEnd"/>
+      <w:r>
+        <w:t>)</w:t>
+      </w:r>
+    </w:p>
+    <w:p>
+      <w:r>
+        <w:lastRenderedPageBreak/>
+        <w:t xml:space="preserve">    }</w:t>
+      </w:r>
+    </w:p>
+    <w:p/>
+    <w:p>
+      <w:r>
+        <w:t xml:space="preserve">    class </w:t>
+      </w:r>
+      <w:proofErr w:type="spellStart"/>
+      <w:r>
+        <w:t>OrderRepository</w:t>
+      </w:r>
+      <w:proofErr w:type="spellEnd"/>
+      <w:r>
+        <w:t xml:space="preserve"> {</w:t>
+      </w:r>
+    </w:p>
+    <w:p>
+      <w:r>
+        <w:t xml:space="preserve">        -</w:t>
+      </w:r>
+      <w:proofErr w:type="spellStart"/>
+      <w:r>
+        <w:t>FirebaseDatabase</w:t>
+      </w:r>
+      <w:proofErr w:type="spellEnd"/>
+      <w:r>
+        <w:t xml:space="preserve"> </w:t>
+      </w:r>
+      <w:proofErr w:type="spellStart"/>
+      <w:r>
+        <w:t>firebaseDb</w:t>
+      </w:r>
+      <w:proofErr w:type="spellEnd"/>
+    </w:p>
+    <w:p>
+      <w:r>
+        <w:t xml:space="preserve">        -</w:t>
+      </w:r>
+      <w:proofErr w:type="spellStart"/>
+      <w:r>
+        <w:t>SQLiteDatabase</w:t>
+      </w:r>
+      <w:proofErr w:type="spellEnd"/>
+      <w:r>
+        <w:t xml:space="preserve"> </w:t>
+      </w:r>
+      <w:proofErr w:type="spellStart"/>
+      <w:r>
+        <w:t>localDb</w:t>
+      </w:r>
+      <w:proofErr w:type="spellEnd"/>
+    </w:p>
+    <w:p>
+      <w:r>
+        <w:t xml:space="preserve">        +</w:t>
+      </w:r>
+      <w:proofErr w:type="spellStart"/>
+      <w:proofErr w:type="gramStart"/>
+      <w:r>
+        <w:t>syncOrders</w:t>
+      </w:r>
+      <w:proofErr w:type="spellEnd"/>
+      <w:r>
+        <w:t>(</w:t>
+      </w:r>
+      <w:proofErr w:type="gramEnd"/>
+      <w:r>
+        <w:t>)</w:t>
+      </w:r>
+    </w:p>
+    <w:p>
+      <w:r>
+        <w:t xml:space="preserve">        +</w:t>
+      </w:r>
+      <w:proofErr w:type="spellStart"/>
+      <w:proofErr w:type="gramStart"/>
+      <w:r>
+        <w:t>saveOrder</w:t>
+      </w:r>
+      <w:proofErr w:type="spellEnd"/>
+      <w:r>
+        <w:t>(</w:t>
+      </w:r>
+      <w:proofErr w:type="gramEnd"/>
+      <w:r>
+        <w:t>)</w:t>
+      </w:r>
+    </w:p>
+    <w:p>
+      <w:r>
+        <w:t xml:space="preserve">        +</w:t>
+      </w:r>
+      <w:proofErr w:type="spellStart"/>
+      <w:proofErr w:type="gramStart"/>
+      <w:r>
+        <w:t>fetchOrders</w:t>
+      </w:r>
+      <w:proofErr w:type="spellEnd"/>
+      <w:r>
+        <w:t>(</w:t>
+      </w:r>
+      <w:proofErr w:type="gramEnd"/>
+      <w:r>
+        <w:t>)</w:t>
+      </w:r>
+    </w:p>
+    <w:p>
+      <w:r>
+        <w:t xml:space="preserve">    }</w:t>
+      </w:r>
+    </w:p>
+    <w:p/>
+    <w:p>
+      <w:r>
+        <w:t xml:space="preserve">    class </w:t>
+      </w:r>
+      <w:proofErr w:type="spellStart"/>
+      <w:r>
+        <w:t>LocalDatabase</w:t>
+      </w:r>
+      <w:proofErr w:type="spellEnd"/>
+      <w:r>
+        <w:t xml:space="preserve"> {</w:t>
+      </w:r>
+    </w:p>
+    <w:p>
+      <w:r>
+        <w:t xml:space="preserve">        +</w:t>
+      </w:r>
+      <w:proofErr w:type="spellStart"/>
+      <w:proofErr w:type="gramStart"/>
+      <w:r>
+        <w:t>getMenuItems</w:t>
+      </w:r>
+      <w:proofErr w:type="spellEnd"/>
+      <w:r>
+        <w:t>(</w:t>
+      </w:r>
+      <w:proofErr w:type="gramEnd"/>
+      <w:r>
+        <w:t>)</w:t>
+      </w:r>
+    </w:p>
+    <w:p>
+      <w:r>
+        <w:t xml:space="preserve">        +</w:t>
+      </w:r>
+      <w:proofErr w:type="spellStart"/>
+      <w:proofErr w:type="gramStart"/>
+      <w:r>
+        <w:t>saveMenuItem</w:t>
+      </w:r>
+      <w:proofErr w:type="spellEnd"/>
+      <w:r>
+        <w:t>(</w:t>
+      </w:r>
+      <w:proofErr w:type="gramEnd"/>
+      <w:r>
+        <w:t>)</w:t>
+      </w:r>
+    </w:p>
+    <w:p>
+      <w:r>
+        <w:t xml:space="preserve">        +</w:t>
+      </w:r>
+      <w:proofErr w:type="spellStart"/>
+      <w:proofErr w:type="gramStart"/>
+      <w:r>
+        <w:t>getOrders</w:t>
+      </w:r>
+      <w:proofErr w:type="spellEnd"/>
+      <w:r>
+        <w:t>(</w:t>
+      </w:r>
+      <w:proofErr w:type="gramEnd"/>
+      <w:r>
+        <w:t>)</w:t>
+      </w:r>
+    </w:p>
+    <w:p>
+      <w:r>
+        <w:t xml:space="preserve">        +</w:t>
+      </w:r>
+      <w:proofErr w:type="spellStart"/>
+      <w:proofErr w:type="gramStart"/>
+      <w:r>
+        <w:t>saveOrder</w:t>
+      </w:r>
+      <w:proofErr w:type="spellEnd"/>
+      <w:r>
+        <w:t>(</w:t>
+      </w:r>
+      <w:proofErr w:type="gramEnd"/>
+      <w:r>
+        <w:t>)</w:t>
+      </w:r>
+    </w:p>
+    <w:p>
+      <w:r>
+        <w:t xml:space="preserve">    }</w:t>
+      </w:r>
+    </w:p>
+    <w:p/>
+    <w:p>
+      <w:r>
+        <w:t xml:space="preserve">    MainActivity --&gt; </w:t>
+      </w:r>
+      <w:proofErr w:type="spellStart"/>
+      <w:r>
+        <w:t>MenuFragment</w:t>
+      </w:r>
+      <w:proofErr w:type="spellEnd"/>
+    </w:p>
+    <w:p>
+      <w:r>
+        <w:t xml:space="preserve">    MainActivity --&gt; </w:t>
+      </w:r>
+      <w:proofErr w:type="spellStart"/>
+      <w:r>
+        <w:t>OrderFragment</w:t>
+      </w:r>
+      <w:proofErr w:type="spellEnd"/>
+    </w:p>
+    <w:p>
+      <w:r>
+        <w:t xml:space="preserve">    MainActivity --&gt; </w:t>
+      </w:r>
+      <w:proofErr w:type="spellStart"/>
+      <w:r>
+        <w:t>AdminFragment</w:t>
+      </w:r>
+      <w:proofErr w:type="spellEnd"/>
+    </w:p>
+    <w:p>
+      <w:r>
+        <w:t xml:space="preserve">    </w:t>
+      </w:r>
+      <w:proofErr w:type="spellStart"/>
+      <w:r>
+        <w:t>MenuFragment</w:t>
+      </w:r>
+      <w:proofErr w:type="spellEnd"/>
+      <w:r>
+        <w:t xml:space="preserve"> --&gt; </w:t>
+      </w:r>
+      <w:proofErr w:type="spellStart"/>
+      <w:r>
+        <w:t>MenuViewModel</w:t>
+      </w:r>
+      <w:proofErr w:type="spellEnd"/>
+    </w:p>
+    <w:p>
+      <w:r>
+        <w:t xml:space="preserve">    </w:t>
+      </w:r>
+      <w:proofErr w:type="spellStart"/>
+      <w:r>
+        <w:t>OrderFragment</w:t>
+      </w:r>
+      <w:proofErr w:type="spellEnd"/>
+      <w:r>
+        <w:t xml:space="preserve"> --&gt; </w:t>
+      </w:r>
+      <w:proofErr w:type="spellStart"/>
+      <w:r>
+        <w:t>OrderViewModel</w:t>
+      </w:r>
+      <w:proofErr w:type="spellEnd"/>
+    </w:p>
+    <w:p>
+      <w:r>
+        <w:t xml:space="preserve">    </w:t>
+      </w:r>
+      <w:proofErr w:type="spellStart"/>
+      <w:r>
+        <w:t>AdminFragment</w:t>
+      </w:r>
+      <w:proofErr w:type="spellEnd"/>
+      <w:r>
+        <w:t xml:space="preserve"> --&gt; </w:t>
+      </w:r>
+      <w:proofErr w:type="spellStart"/>
+      <w:r>
+        <w:t>MenuViewModel</w:t>
+      </w:r>
+      <w:proofErr w:type="spellEnd"/>
+    </w:p>
+    <w:p>
+      <w:r>
+        <w:t xml:space="preserve">    </w:t>
+      </w:r>
+      <w:proofErr w:type="spellStart"/>
+      <w:r>
+        <w:t>AdminFragment</w:t>
+      </w:r>
+      <w:proofErr w:type="spellEnd"/>
+      <w:r>
+        <w:t xml:space="preserve"> --&gt; </w:t>
+      </w:r>
+      <w:proofErr w:type="spellStart"/>
+      <w:r>
+        <w:t>OrderViewModel</w:t>
+      </w:r>
+      <w:proofErr w:type="spellEnd"/>
+    </w:p>
+    <w:p>
+      <w:r>
+        <w:t xml:space="preserve">    </w:t>
+      </w:r>
+      <w:proofErr w:type="spellStart"/>
+      <w:r>
+        <w:t>MenuViewModel</w:t>
+      </w:r>
+      <w:proofErr w:type="spellEnd"/>
+      <w:r>
+        <w:t xml:space="preserve"> --&gt; </w:t>
+      </w:r>
+      <w:proofErr w:type="spellStart"/>
+      <w:r>
+        <w:t>MenuRepository</w:t>
+      </w:r>
+      <w:proofErr w:type="spellEnd"/>
+    </w:p>
+    <w:p>
+      <w:r>
+        <w:t xml:space="preserve">    </w:t>
+      </w:r>
+      <w:proofErr w:type="spellStart"/>
+      <w:r>
+        <w:t>OrderViewModel</w:t>
+      </w:r>
+      <w:proofErr w:type="spellEnd"/>
+      <w:r>
+        <w:t xml:space="preserve"> --&gt; </w:t>
+      </w:r>
+      <w:proofErr w:type="spellStart"/>
+      <w:r>
+        <w:t>OrderRepository</w:t>
+      </w:r>
+      <w:proofErr w:type="spellEnd"/>
+    </w:p>
+    <w:p>
+      <w:r>
+        <w:t xml:space="preserve">    </w:t>
+      </w:r>
+      <w:proofErr w:type="spellStart"/>
+      <w:r>
+        <w:t>MenuRepository</w:t>
+      </w:r>
+      <w:proofErr w:type="spellEnd"/>
+      <w:r>
+        <w:t xml:space="preserve"> --&gt; </w:t>
+      </w:r>
+      <w:proofErr w:type="spellStart"/>
+      <w:r>
+        <w:t>MenuItem</w:t>
+      </w:r>
+      <w:proofErr w:type="spellEnd"/>
+    </w:p>
+    <w:p>
+      <w:r>
+        <w:t xml:space="preserve">    </w:t>
+      </w:r>
+      <w:proofErr w:type="spellStart"/>
+      <w:r>
+        <w:t>OrderRepository</w:t>
+      </w:r>
+      <w:proofErr w:type="spellEnd"/>
+      <w:r>
+        <w:t xml:space="preserve"> --&gt; Order</w:t>
+      </w:r>
+    </w:p>
+    <w:p>
+      <w:r>
+        <w:t xml:space="preserve">    </w:t>
+      </w:r>
+      <w:proofErr w:type="spellStart"/>
+      <w:r>
+        <w:t>MenuRepository</w:t>
+      </w:r>
+      <w:proofErr w:type="spellEnd"/>
+      <w:r>
+        <w:t xml:space="preserve"> --&gt; </w:t>
+      </w:r>
+      <w:proofErr w:type="spellStart"/>
+      <w:r>
+        <w:t>LocalDatabase</w:t>
+      </w:r>
+      <w:proofErr w:type="spellEnd"/>
+    </w:p>
+    <w:p>
+      <w:r>
+        <w:lastRenderedPageBreak/>
+        <w:t xml:space="preserve">    </w:t>
+      </w:r>
+      <w:proofErr w:type="spellStart"/>
+      <w:r>
+        <w:t>OrderRepository</w:t>
+      </w:r>
+      <w:proofErr w:type="spellEnd"/>
+      <w:r>
+        <w:t xml:space="preserve"> --&gt; </w:t>
+      </w:r>
+      <w:proofErr w:type="spellStart"/>
+      <w:r>
+        <w:t>LocalDatabase</w:t>
+      </w:r>
+      <w:proofErr w:type="spellEnd"/>
+    </w:p>
+    <w:p/>
+    <w:p>
+      <w:r>
+        <w:t>```</w:t>
+      </w:r>
+    </w:p>
+    <w:p/>
+    <w:p/>
+    <w:p/>
+    <w:p>
+      <w:r>
+        <w:t># Restaurant App Project Structure</w:t>
+      </w:r>
+    </w:p>
+    <w:p/>
+    <w:p>
+      <w:r>
+        <w:t>## 1. Project Organization</w:t>
+      </w:r>
+    </w:p>
+    <w:p/>
+    <w:p>
+      <w:r>
+        <w:t>```</w:t>
+      </w:r>
+    </w:p>
+    <w:p>
+      <w:r>
+        <w:t>app/</w:t>
+      </w:r>
+    </w:p>
+    <w:p>
+      <w:r>
+        <w:rPr>
+          <w:rFonts w:ascii="Arial" w:hAnsi="Arial" w:cs="Arial"/>
+        </w:rPr>
+        <w:t>├</w:t>
+      </w:r>
+      <w:r>
+        <w:rPr>
+          <w:rFonts w:ascii="Calibri" w:hAnsi="Calibri" w:cs="Calibri"/>
+        </w:rPr>
+        <w:t>──</w:t>
+      </w:r>
+      <w:r>
+        <w:t xml:space="preserve"> java/</w:t>
+      </w:r>
+    </w:p>
+    <w:p>
+      <w:r>
+        <w:t xml:space="preserve">│   └── </w:t>
+      </w:r>
+      <w:proofErr w:type="spellStart"/>
+      <w:r>
+        <w:t>com.</w:t>
+      </w:r>
+      <w:proofErr w:type="gramStart"/>
+      <w:r>
+        <w:t>example.restaurantapp</w:t>
+      </w:r>
+      <w:proofErr w:type="spellEnd"/>
+      <w:proofErr w:type="gramEnd"/>
+      <w:r>
+        <w:t>/</w:t>
+      </w:r>
+    </w:p>
+    <w:p>
+      <w:r>
+        <w:t xml:space="preserve">│       </w:t>
+      </w:r>
+      <w:r>
+        <w:rPr>
+          <w:rFonts w:ascii="Arial" w:hAnsi="Arial" w:cs="Arial"/>
+        </w:rPr>
+        <w:t>├</w:t>
+      </w:r>
+      <w:r>
+        <w:rPr>
+          <w:rFonts w:ascii="Calibri" w:hAnsi="Calibri" w:cs="Calibri"/>
+        </w:rPr>
+        <w:t>──</w:t>
+      </w:r>
+      <w:r>
+        <w:t xml:space="preserve"> activities/</w:t>
+      </w:r>
+    </w:p>
+    <w:p>
+      <w:r>
+        <w:t>│       │   └── MainActivity.java</w:t>
+      </w:r>
+    </w:p>
+    <w:p>
+      <w:r>
+        <w:t xml:space="preserve">│       </w:t>
+      </w:r>
+      <w:r>
+        <w:rPr>
+          <w:rFonts w:ascii="Arial" w:hAnsi="Arial" w:cs="Arial"/>
+        </w:rPr>
+        <w:t>├</w:t>
+      </w:r>
+      <w:r>
+        <w:rPr>
+          <w:rFonts w:ascii="Calibri" w:hAnsi="Calibri" w:cs="Calibri"/>
+        </w:rPr>
+        <w:t>──</w:t>
+      </w:r>
+      <w:r>
+        <w:t xml:space="preserve"> fragments/</w:t>
+      </w:r>
+    </w:p>
+    <w:p>
+      <w:r>
+        <w:t xml:space="preserve">│       │   </w:t>
+      </w:r>
+      <w:r>
+        <w:rPr>
+          <w:rFonts w:ascii="Arial" w:hAnsi="Arial" w:cs="Arial"/>
+        </w:rPr>
+        <w:t>├</w:t>
+      </w:r>
+      <w:r>
+        <w:rPr>
+          <w:rFonts w:ascii="Calibri" w:hAnsi="Calibri" w:cs="Calibri"/>
+        </w:rPr>
+        <w:t>──</w:t>
+      </w:r>
+      <w:r>
+        <w:t xml:space="preserve"> MenuFragment.java</w:t>
+      </w:r>
+    </w:p>
+    <w:p>
+      <w:r>
+        <w:t xml:space="preserve">│       │   </w:t>
+      </w:r>
+      <w:r>
+        <w:rPr>
+          <w:rFonts w:ascii="Arial" w:hAnsi="Arial" w:cs="Arial"/>
+        </w:rPr>
+        <w:t>├</w:t>
+      </w:r>
+      <w:r>
+        <w:rPr>
+          <w:rFonts w:ascii="Calibri" w:hAnsi="Calibri" w:cs="Calibri"/>
+        </w:rPr>
+        <w:t>──</w:t>
+      </w:r>
+      <w:r>
+        <w:t xml:space="preserve"> OrderFragment.java</w:t>
+      </w:r>
+    </w:p>
+    <w:p>
+      <w:r>
+        <w:t>│       │   └── AdminFragment.java</w:t>
+      </w:r>
+    </w:p>
+    <w:p>
+      <w:r>
+        <w:t xml:space="preserve">│       </w:t>
+      </w:r>
+      <w:r>
+        <w:rPr>
+          <w:rFonts w:ascii="Arial" w:hAnsi="Arial" w:cs="Arial"/>
+        </w:rPr>
+        <w:t>├</w:t>
+      </w:r>
+      <w:r>
+        <w:rPr>
+          <w:rFonts w:ascii="Calibri" w:hAnsi="Calibri" w:cs="Calibri"/>
+        </w:rPr>
+        <w:t>──</w:t>
+      </w:r>
+      <w:r>
+        <w:t xml:space="preserve"> </w:t>
+      </w:r>
+      <w:proofErr w:type="spellStart"/>
+      <w:r>
+        <w:t>viewmodels</w:t>
+      </w:r>
+      <w:proofErr w:type="spellEnd"/>
+      <w:r>
+        <w:t>/</w:t>
+      </w:r>
+    </w:p>
+    <w:p>
+      <w:r>
+        <w:t xml:space="preserve">│       │   </w:t>
+      </w:r>
+      <w:r>
+        <w:rPr>
+          <w:rFonts w:ascii="Arial" w:hAnsi="Arial" w:cs="Arial"/>
+        </w:rPr>
+        <w:t>├</w:t>
+      </w:r>
+      <w:r>
+        <w:rPr>
+          <w:rFonts w:ascii="Calibri" w:hAnsi="Calibri" w:cs="Calibri"/>
+        </w:rPr>
+        <w:t>──</w:t>
+      </w:r>
+      <w:r>
+        <w:t xml:space="preserve"> MenuViewModel.java</w:t>
+      </w:r>
+    </w:p>
+    <w:p>
+      <w:r>
+        <w:t>│       │   └── OrderViewModel.java</w:t>
+      </w:r>
+    </w:p>
+    <w:p>
+      <w:r>
+        <w:t xml:space="preserve">│       </w:t>
+      </w:r>
+      <w:r>
+        <w:rPr>
+          <w:rFonts w:ascii="Arial" w:hAnsi="Arial" w:cs="Arial"/>
+        </w:rPr>
+        <w:t>├</w:t>
+      </w:r>
+      <w:r>
+        <w:rPr>
+          <w:rFonts w:ascii="Calibri" w:hAnsi="Calibri" w:cs="Calibri"/>
+        </w:rPr>
+        <w:t>──</w:t>
+      </w:r>
+      <w:r>
+        <w:t xml:space="preserve"> models/</w:t>
+      </w:r>
+    </w:p>
+    <w:p>
+      <w:r>
+        <w:t xml:space="preserve">│       │   </w:t>
+      </w:r>
+      <w:r>
+        <w:rPr>
+          <w:rFonts w:ascii="Arial" w:hAnsi="Arial" w:cs="Arial"/>
+        </w:rPr>
+        <w:t>├</w:t>
+      </w:r>
+      <w:r>
+        <w:rPr>
+          <w:rFonts w:ascii="Calibri" w:hAnsi="Calibri" w:cs="Calibri"/>
+        </w:rPr>
+        <w:t>──</w:t>
+      </w:r>
+      <w:r>
+        <w:t xml:space="preserve"> MenuItem.java</w:t>
+      </w:r>
+    </w:p>
+    <w:p>
+      <w:r>
+        <w:t>│       │   └── Order.java</w:t>
+      </w:r>
+    </w:p>
+    <w:p>
+      <w:r>
+        <w:t xml:space="preserve">│       </w:t>
+      </w:r>
+      <w:r>
+        <w:rPr>
+          <w:rFonts w:ascii="Arial" w:hAnsi="Arial" w:cs="Arial"/>
+        </w:rPr>
+        <w:t>├</w:t>
+      </w:r>
+      <w:r>
+        <w:rPr>
+          <w:rFonts w:ascii="Calibri" w:hAnsi="Calibri" w:cs="Calibri"/>
+        </w:rPr>
+        <w:t>──</w:t>
+      </w:r>
+      <w:r>
+        <w:t xml:space="preserve"> repositories/</w:t>
+      </w:r>
+    </w:p>
+    <w:p>
+      <w:r>
+        <w:t xml:space="preserve">│       │   </w:t>
+      </w:r>
+      <w:r>
+        <w:rPr>
+          <w:rFonts w:ascii="Arial" w:hAnsi="Arial" w:cs="Arial"/>
+        </w:rPr>
+        <w:t>├</w:t>
+      </w:r>
+      <w:r>
+        <w:rPr>
+          <w:rFonts w:ascii="Calibri" w:hAnsi="Calibri" w:cs="Calibri"/>
+        </w:rPr>
+        <w:t>──</w:t>
+      </w:r>
+      <w:r>
+        <w:t xml:space="preserve"> MenuRepository.java</w:t>
+      </w:r>
+    </w:p>
+    <w:p>
+      <w:r>
+        <w:t>│       │   └── OrderRepository.java</w:t>
+      </w:r>
+    </w:p>
+    <w:p>
+      <w:r>
+        <w:lastRenderedPageBreak/>
+        <w:t xml:space="preserve">│       </w:t>
+      </w:r>
+      <w:r>
+        <w:rPr>
+          <w:rFonts w:ascii="Arial" w:hAnsi="Arial" w:cs="Arial"/>
+        </w:rPr>
+        <w:t>├</w:t>
+      </w:r>
+      <w:r>
+        <w:rPr>
+          <w:rFonts w:ascii="Calibri" w:hAnsi="Calibri" w:cs="Calibri"/>
+        </w:rPr>
+        <w:t>──</w:t>
+      </w:r>
+      <w:r>
+        <w:t xml:space="preserve"> database/</w:t>
+      </w:r>
+    </w:p>
+    <w:p>
+      <w:r>
+        <w:t xml:space="preserve">│       │   </w:t>
+      </w:r>
+      <w:r>
+        <w:rPr>
+          <w:rFonts w:ascii="Arial" w:hAnsi="Arial" w:cs="Arial"/>
+        </w:rPr>
+        <w:t>├</w:t>
+      </w:r>
+      <w:r>
+        <w:rPr>
+          <w:rFonts w:ascii="Calibri" w:hAnsi="Calibri" w:cs="Calibri"/>
+        </w:rPr>
+        <w:t>──</w:t>
+      </w:r>
+      <w:r>
+        <w:t xml:space="preserve"> LocalDatabase.java</w:t>
+      </w:r>
+    </w:p>
+    <w:p>
+      <w:r>
+        <w:t>│       │   └── DatabaseHelper.java</w:t>
+      </w:r>
+    </w:p>
+    <w:p>
+      <w:r>
+        <w:t xml:space="preserve">│       </w:t>
+      </w:r>
+      <w:r>
+        <w:rPr>
+          <w:rFonts w:ascii="Arial" w:hAnsi="Arial" w:cs="Arial"/>
+        </w:rPr>
+        <w:t>├</w:t>
+      </w:r>
+      <w:r>
+        <w:rPr>
+          <w:rFonts w:ascii="Calibri" w:hAnsi="Calibri" w:cs="Calibri"/>
+        </w:rPr>
+        <w:t>──</w:t>
+      </w:r>
+      <w:r>
+        <w:t xml:space="preserve"> adapters/</w:t>
+      </w:r>
+    </w:p>
+    <w:p>
+      <w:r>
+        <w:t xml:space="preserve">│       │   </w:t>
+      </w:r>
+      <w:r>
+        <w:rPr>
+          <w:rFonts w:ascii="Arial" w:hAnsi="Arial" w:cs="Arial"/>
+        </w:rPr>
+        <w:t>├</w:t>
+      </w:r>
+      <w:r>
+        <w:rPr>
+          <w:rFonts w:ascii="Calibri" w:hAnsi="Calibri" w:cs="Calibri"/>
+        </w:rPr>
+        <w:t>──</w:t>
+      </w:r>
+      <w:r>
+        <w:t xml:space="preserve"> MenuAdapter.java</w:t>
+      </w:r>
+    </w:p>
+    <w:p>
+      <w:r>
+        <w:t>│       │   └── OrderAdapter.java</w:t>
+      </w:r>
+    </w:p>
+    <w:p>
+      <w:r>
+        <w:t>│       └── utils/</w:t>
+      </w:r>
+    </w:p>
+    <w:p>
+      <w:r>
+        <w:t xml:space="preserve">│           </w:t>
+      </w:r>
+      <w:r>
+        <w:rPr>
+          <w:rFonts w:ascii="Arial" w:hAnsi="Arial" w:cs="Arial"/>
+        </w:rPr>
+        <w:t>├</w:t>
+      </w:r>
+      <w:r>
+        <w:rPr>
+          <w:rFonts w:ascii="Calibri" w:hAnsi="Calibri" w:cs="Calibri"/>
+        </w:rPr>
+        <w:t>──</w:t>
+      </w:r>
+      <w:r>
+        <w:t xml:space="preserve"> Constants.java</w:t>
+      </w:r>
+    </w:p>
+    <w:p>
+      <w:r>
+        <w:t>│           └── FirebaseUtils.java</w:t>
+      </w:r>
+    </w:p>
+    <w:p>
+      <w:r>
+        <w:t>└── res/</w:t>
+      </w:r>
+    </w:p>
+    <w:p>
+      <w:r>
+        <w:t xml:space="preserve">    </w:t>
+      </w:r>
+      <w:r>
+        <w:rPr>
+          <w:rFonts w:ascii="Arial" w:hAnsi="Arial" w:cs="Arial"/>
+        </w:rPr>
+        <w:t>├</w:t>
+      </w:r>
+      <w:r>
+        <w:rPr>
+          <w:rFonts w:ascii="Calibri" w:hAnsi="Calibri" w:cs="Calibri"/>
+        </w:rPr>
+        <w:t>──</w:t>
+      </w:r>
+      <w:r>
+        <w:t xml:space="preserve"> layout/</w:t>
+      </w:r>
+    </w:p>
+    <w:p>
+      <w:r>
+        <w:t xml:space="preserve">    │   </w:t>
+      </w:r>
+      <w:r>
+        <w:rPr>
+          <w:rFonts w:ascii="Arial" w:hAnsi="Arial" w:cs="Arial"/>
+        </w:rPr>
+        <w:t>├</w:t>
+      </w:r>
+      <w:r>
+        <w:rPr>
+          <w:rFonts w:ascii="Calibri" w:hAnsi="Calibri" w:cs="Calibri"/>
+        </w:rPr>
+        <w:t>──</w:t>
+      </w:r>
+      <w:r>
+        <w:t xml:space="preserve"> activity_main.xml</w:t>
+      </w:r>
+    </w:p>
+    <w:p>
+      <w:r>
+        <w:t xml:space="preserve">    │   </w:t>
+      </w:r>
+      <w:r>
+        <w:rPr>
+          <w:rFonts w:ascii="Arial" w:hAnsi="Arial" w:cs="Arial"/>
+        </w:rPr>
+        <w:t>├</w:t>
+      </w:r>
+      <w:r>
+        <w:rPr>
+          <w:rFonts w:ascii="Calibri" w:hAnsi="Calibri" w:cs="Calibri"/>
+        </w:rPr>
+        <w:t>──</w:t>
+      </w:r>
+      <w:r>
+        <w:t xml:space="preserve"> fragment_menu.xml</w:t>
+      </w:r>
+    </w:p>
+    <w:p>
+      <w:pPr>
+        <w:rPr>
+          <w:lang w:val="fr-FR"/>
+        </w:rPr>
+      </w:pPr>
+      <w:r>
+        <w:t xml:space="preserve">    </w:t>
+      </w:r>
+      <w:r>
+        <w:rPr>
+          <w:lang w:val="fr-FR"/>
+        </w:rPr>
+        <w:t xml:space="preserve">│   </w:t>
+      </w:r>
+      <w:r>
+        <w:rPr>
+          <w:rFonts w:ascii="Arial" w:hAnsi="Arial" w:cs="Arial"/>
+          <w:lang w:val="fr-FR"/>
+        </w:rPr>
+        <w:t>├</w:t>
+      </w:r>
+      <w:r>
+        <w:rPr>
+          <w:rFonts w:ascii="Calibri" w:hAnsi="Calibri" w:cs="Calibri"/>
+          <w:lang w:val="fr-FR"/>
+        </w:rPr>
+        <w:t>──</w:t>
+      </w:r>
+      <w:r>
+        <w:rPr>
+          <w:lang w:val="fr-FR"/>
+        </w:rPr>
+        <w:t xml:space="preserve"> fragment_order.xml</w:t>
+      </w:r>
+    </w:p>
+    <w:p>
+      <w:pPr>
+        <w:rPr>
+          <w:lang w:val="fr-FR"/>
+        </w:rPr>
+      </w:pPr>
+      <w:r>
+        <w:rPr>
+          <w:lang w:val="fr-FR"/>
+        </w:rPr>
+        <w:t xml:space="preserve">    │   └── fragment_admin.xml</w:t>
+      </w:r>
+    </w:p>
+    <w:p>
+      <w:pPr>
+        <w:rPr>
+          <w:lang w:val="fr-FR"/>
+        </w:rPr>
+      </w:pPr>
+      <w:r>
+        <w:rPr>
+          <w:lang w:val="fr-FR"/>
+        </w:rPr>
+        <w:t xml:space="preserve">    └── values/</w:t>
+      </w:r>
+    </w:p>
+    <w:p>
+      <w:pPr>
+        <w:rPr>
+          <w:lang w:val="fr-FR"/>
+        </w:rPr>
+      </w:pPr>
+      <w:r>
+        <w:rPr>
+          <w:lang w:val="fr-FR"/>
+        </w:rPr>
+        <w:t xml:space="preserve">        </w:t>
+      </w:r>
+      <w:r>
+        <w:rPr>
+          <w:rFonts w:ascii="Arial" w:hAnsi="Arial" w:cs="Arial"/>
+          <w:lang w:val="fr-FR"/>
+        </w:rPr>
+        <w:t>├</w:t>
+      </w:r>
+      <w:r>
+        <w:rPr>
+          <w:rFonts w:ascii="Calibri" w:hAnsi="Calibri" w:cs="Calibri"/>
+          <w:lang w:val="fr-FR"/>
+        </w:rPr>
+        <w:t>──</w:t>
+      </w:r>
+      <w:r>
+        <w:rPr>
+          <w:lang w:val="fr-FR"/>
+        </w:rPr>
+        <w:t xml:space="preserve"> strings.xml</w:t>
+      </w:r>
+    </w:p>
+    <w:p>
+      <w:pPr>
+        <w:rPr>
+          <w:lang w:val="fr-FR"/>
+        </w:rPr>
+      </w:pPr>
+      <w:r>
+        <w:rPr>
+          <w:lang w:val="fr-FR"/>
+        </w:rPr>
+        <w:t xml:space="preserve">        </w:t>
+      </w:r>
+      <w:r>
+        <w:rPr>
+          <w:rFonts w:ascii="Arial" w:hAnsi="Arial" w:cs="Arial"/>
+          <w:lang w:val="fr-FR"/>
+        </w:rPr>
+        <w:t>├</w:t>
+      </w:r>
+      <w:r>
+        <w:rPr>
+          <w:rFonts w:ascii="Calibri" w:hAnsi="Calibri" w:cs="Calibri"/>
+          <w:lang w:val="fr-FR"/>
+        </w:rPr>
+        <w:t>──</w:t>
+      </w:r>
+      <w:r>
+        <w:rPr>
+          <w:lang w:val="fr-FR"/>
+        </w:rPr>
+        <w:t xml:space="preserve"> colors.xml</w:t>
+      </w:r>
+    </w:p>
+    <w:p>
+      <w:pPr>
+        <w:rPr>
+          <w:lang w:val="fr-FR"/>
+        </w:rPr>
+      </w:pPr>
+      <w:r>
+        <w:rPr>
+          <w:lang w:val="fr-FR"/>
+        </w:rPr>
+        <w:t xml:space="preserve">        └── styles.xml</w:t>
+      </w:r>
+    </w:p>
+    <w:p>
+      <w:r>
+        <w:t>```</w:t>
+      </w:r>
+    </w:p>
+    <w:p/>
+    <w:p>
+      <w:r>
+        <w:t>## 2. Key Components</w:t>
+      </w:r>
+    </w:p>
+    <w:p/>
+    <w:p>
+      <w:r>
+        <w:t>### Activities</w:t>
+      </w:r>
+    </w:p>
+    <w:p>
+      <w:r>
+        <w:t>- **MainActivity**: Single activity architecture with navigation between fragments</w:t>
+      </w:r>
+    </w:p>
+    <w:p/>
+    <w:p>
+      <w:r>
+        <w:t>### Fragments</w:t>
+      </w:r>
+    </w:p>
+    <w:p>
+      <w:r>
+        <w:t>- **</w:t>
+      </w:r>
+      <w:proofErr w:type="spellStart"/>
+      <w:r>
+        <w:t>MenuFragment</w:t>
+      </w:r>
+      <w:proofErr w:type="spellEnd"/>
+      <w:r>
+        <w:t>**: Displays menu items for customers</w:t>
+      </w:r>
+    </w:p>
+    <w:p>
+      <w:r>
+        <w:t>- **</w:t>
+      </w:r>
+      <w:proofErr w:type="spellStart"/>
+      <w:r>
+        <w:t>OrderFragment</w:t>
+      </w:r>
+      <w:proofErr w:type="spellEnd"/>
+      <w:r>
+        <w:t>**: Handles cart and order placement</w:t>
+      </w:r>
+    </w:p>
+    <w:p>
+      <w:r>
+        <w:lastRenderedPageBreak/>
+        <w:t>- **</w:t>
+      </w:r>
+      <w:proofErr w:type="spellStart"/>
+      <w:r>
+        <w:t>AdminFragment</w:t>
+      </w:r>
+      <w:proofErr w:type="spellEnd"/>
+      <w:r>
+        <w:t>**: Menu and order management for admin</w:t>
+      </w:r>
+    </w:p>
+    <w:p/>
+    <w:p>
+      <w:r>
+        <w:t xml:space="preserve">### </w:t>
+      </w:r>
+      <w:proofErr w:type="spellStart"/>
+      <w:r>
+        <w:t>ViewModels</w:t>
+      </w:r>
+      <w:proofErr w:type="spellEnd"/>
+    </w:p>
+    <w:p>
+      <w:r>
+        <w:t>- **</w:t>
+      </w:r>
+      <w:proofErr w:type="spellStart"/>
+      <w:r>
+        <w:t>MenuViewModel</w:t>
+      </w:r>
+      <w:proofErr w:type="spellEnd"/>
+      <w:r>
+        <w:t>**: Menu-related business logic</w:t>
+      </w:r>
+    </w:p>
+    <w:p>
+      <w:r>
+        <w:t>- **</w:t>
+      </w:r>
+      <w:proofErr w:type="spellStart"/>
+      <w:r>
+        <w:t>OrderViewModel</w:t>
+      </w:r>
+      <w:proofErr w:type="spellEnd"/>
+      <w:r>
+        <w:t>**: Order processing logic</w:t>
+      </w:r>
+    </w:p>
+    <w:p/>
+    <w:p>
+      <w:r>
+        <w:t>### Models</w:t>
+      </w:r>
+    </w:p>
+    <w:p>
+      <w:r>
+        <w:t>- **</w:t>
+      </w:r>
+      <w:proofErr w:type="spellStart"/>
+      <w:r>
+        <w:t>MenuItem</w:t>
+      </w:r>
+      <w:proofErr w:type="spellEnd"/>
+      <w:r>
+        <w:t>**: Menu item data class</w:t>
+      </w:r>
+    </w:p>
+    <w:p>
+      <w:r>
+        <w:t>- **Order**: Order data class</w:t>
+      </w:r>
+    </w:p>
+    <w:p/>
+    <w:p>
+      <w:r>
+        <w:t>### Repositories</w:t>
+      </w:r>
+    </w:p>
+    <w:p>
+      <w:r>
+        <w:t>- **</w:t>
+      </w:r>
+      <w:proofErr w:type="spellStart"/>
+      <w:r>
+        <w:t>MenuRepository</w:t>
+      </w:r>
+      <w:proofErr w:type="spellEnd"/>
+      <w:r>
+        <w:t>**: Handles menu data operations</w:t>
+      </w:r>
+    </w:p>
+    <w:p>
+      <w:r>
+        <w:t>- **</w:t>
+      </w:r>
+      <w:proofErr w:type="spellStart"/>
+      <w:r>
+        <w:t>OrderRepository</w:t>
+      </w:r>
+      <w:proofErr w:type="spellEnd"/>
+      <w:r>
+        <w:t>**: Handles order data operations</w:t>
+      </w:r>
+    </w:p>
+    <w:p/>
+    <w:p>
+      <w:r>
+        <w:t>### Database</w:t>
+      </w:r>
+    </w:p>
+    <w:p>
+      <w:r>
+        <w:t>- **</w:t>
+      </w:r>
+      <w:proofErr w:type="spellStart"/>
+      <w:r>
+        <w:t>LocalDatabase</w:t>
+      </w:r>
+      <w:proofErr w:type="spellEnd"/>
+      <w:r>
+        <w:t>**: SQLite implementation</w:t>
+      </w:r>
+    </w:p>
+    <w:p>
+      <w:r>
+        <w:t>- **</w:t>
+      </w:r>
+      <w:proofErr w:type="spellStart"/>
+      <w:r>
+        <w:t>FirebaseDatabase</w:t>
+      </w:r>
+      <w:proofErr w:type="spellEnd"/>
+      <w:r>
+        <w:t>**: Cloud database integration</w:t>
+      </w:r>
+    </w:p>
+    <w:p/>
+    <w:p>
+      <w:r>
+        <w:t>## 3. Implementation Highlights</w:t>
+      </w:r>
+    </w:p>
+    <w:p/>
+    <w:p>
+      <w:r>
+        <w:t>### Firebase Integration</w:t>
+      </w:r>
+    </w:p>
+    <w:p>
+      <w:r>
+        <w:t>```java</w:t>
+      </w:r>
+    </w:p>
+    <w:p>
+      <w:r>
+        <w:t xml:space="preserve">public class </w:t>
+      </w:r>
+      <w:proofErr w:type="spellStart"/>
+      <w:r>
+        <w:t>FirebaseUtils</w:t>
+      </w:r>
+      <w:proofErr w:type="spellEnd"/>
+      <w:r>
+        <w:t xml:space="preserve"> {</w:t>
+      </w:r>
+    </w:p>
+    <w:p>
+      <w:r>
+        <w:t xml:space="preserve">    private </w:t>
+      </w:r>
+      <w:proofErr w:type="spellStart"/>
+      <w:r>
+        <w:t>FirebaseDatabase</w:t>
+      </w:r>
+      <w:proofErr w:type="spellEnd"/>
+      <w:r>
+        <w:t xml:space="preserve"> database;</w:t>
+      </w:r>
+    </w:p>
+    <w:p>
+      <w:r>
+        <w:t xml:space="preserve">    private </w:t>
+      </w:r>
+      <w:proofErr w:type="spellStart"/>
+      <w:r>
+        <w:t>DatabaseReference</w:t>
+      </w:r>
+      <w:proofErr w:type="spellEnd"/>
+      <w:r>
+        <w:t xml:space="preserve"> </w:t>
+      </w:r>
+      <w:proofErr w:type="spellStart"/>
+      <w:r>
+        <w:t>menuRef</w:t>
+      </w:r>
+      <w:proofErr w:type="spellEnd"/>
+      <w:r>
+        <w:t>;</w:t>
+      </w:r>
+    </w:p>
+    <w:p>
+      <w:r>
+        <w:t xml:space="preserve">    private </w:t>
+      </w:r>
+      <w:proofErr w:type="spellStart"/>
+      <w:r>
+        <w:t>DatabaseReference</w:t>
+      </w:r>
+      <w:proofErr w:type="spellEnd"/>
+      <w:r>
+        <w:t xml:space="preserve"> </w:t>
+      </w:r>
+      <w:proofErr w:type="spellStart"/>
+      <w:r>
+        <w:t>ordersRef</w:t>
+      </w:r>
+      <w:proofErr w:type="spellEnd"/>
+      <w:r>
+        <w:t>;</w:t>
+      </w:r>
+    </w:p>
+    <w:p/>
+    <w:p>
+      <w:r>
+        <w:t xml:space="preserve">    public void </w:t>
+      </w:r>
+      <w:proofErr w:type="spellStart"/>
+      <w:proofErr w:type="gramStart"/>
+      <w:r>
+        <w:t>initializeDatabase</w:t>
+      </w:r>
+      <w:proofErr w:type="spellEnd"/>
+      <w:r>
+        <w:t>(</w:t>
+      </w:r>
+      <w:proofErr w:type="gramEnd"/>
+      <w:r>
+        <w:t>) {</w:t>
+      </w:r>
+    </w:p>
+    <w:p>
+      <w:r>
+        <w:t xml:space="preserve">        database = </w:t>
+      </w:r>
+      <w:proofErr w:type="spellStart"/>
+      <w:r>
+        <w:t>FirebaseDatabase.getInstance</w:t>
+      </w:r>
+      <w:proofErr w:type="spellEnd"/>
+      <w:r>
+        <w:t>();</w:t>
+      </w:r>
+    </w:p>
+    <w:p>
+      <w:r>
+        <w:lastRenderedPageBreak/>
+        <w:t xml:space="preserve">        </w:t>
+      </w:r>
+      <w:proofErr w:type="spellStart"/>
+      <w:r>
+        <w:t>menuRef</w:t>
+      </w:r>
+      <w:proofErr w:type="spellEnd"/>
+      <w:r>
+        <w:t xml:space="preserve"> = </w:t>
+      </w:r>
+      <w:proofErr w:type="spellStart"/>
+      <w:proofErr w:type="gramStart"/>
+      <w:r>
+        <w:t>database.getReference</w:t>
+      </w:r>
+      <w:proofErr w:type="spellEnd"/>
+      <w:proofErr w:type="gramEnd"/>
+      <w:r>
+        <w:t>("menu");</w:t>
+      </w:r>
+    </w:p>
+    <w:p>
+      <w:r>
+        <w:t xml:space="preserve">        </w:t>
+      </w:r>
+      <w:proofErr w:type="spellStart"/>
+      <w:r>
+        <w:t>ordersRef</w:t>
+      </w:r>
+      <w:proofErr w:type="spellEnd"/>
+      <w:r>
+        <w:t xml:space="preserve"> = </w:t>
+      </w:r>
+      <w:proofErr w:type="spellStart"/>
+      <w:proofErr w:type="gramStart"/>
+      <w:r>
+        <w:t>database.getReference</w:t>
+      </w:r>
+      <w:proofErr w:type="spellEnd"/>
+      <w:proofErr w:type="gramEnd"/>
+      <w:r>
+        <w:t>("orders");</w:t>
+      </w:r>
+    </w:p>
+    <w:p>
+      <w:r>
+        <w:t xml:space="preserve">    }</w:t>
+      </w:r>
+    </w:p>
+    <w:p/>
+    <w:p>
+      <w:r>
+        <w:t xml:space="preserve">    public void </w:t>
+      </w:r>
+      <w:proofErr w:type="spellStart"/>
+      <w:proofErr w:type="gramStart"/>
+      <w:r>
+        <w:t>syncWithLocal</w:t>
+      </w:r>
+      <w:proofErr w:type="spellEnd"/>
+      <w:r>
+        <w:t>(</w:t>
+      </w:r>
+      <w:proofErr w:type="spellStart"/>
+      <w:proofErr w:type="gramEnd"/>
+      <w:r>
+        <w:t>LocalDatabase</w:t>
+      </w:r>
+      <w:proofErr w:type="spellEnd"/>
+      <w:r>
+        <w:t xml:space="preserve"> </w:t>
+      </w:r>
+      <w:proofErr w:type="spellStart"/>
+      <w:r>
+        <w:t>localDb</w:t>
+      </w:r>
+      <w:proofErr w:type="spellEnd"/>
+      <w:r>
+        <w:t>) {</w:t>
+      </w:r>
+    </w:p>
+    <w:p>
+      <w:r>
+        <w:t xml:space="preserve">        </w:t>
+      </w:r>
+      <w:proofErr w:type="spellStart"/>
+      <w:r>
+        <w:t>menuRef.addValueEventListener</w:t>
+      </w:r>
+      <w:proofErr w:type="spellEnd"/>
+      <w:r>
+        <w:t xml:space="preserve">(new </w:t>
+      </w:r>
+      <w:proofErr w:type="spellStart"/>
+      <w:proofErr w:type="gramStart"/>
+      <w:r>
+        <w:t>ValueEventListener</w:t>
+      </w:r>
+      <w:proofErr w:type="spellEnd"/>
+      <w:r>
+        <w:t>(</w:t>
+      </w:r>
+      <w:proofErr w:type="gramEnd"/>
+      <w:r>
+        <w:t>) {</w:t>
+      </w:r>
+    </w:p>
+    <w:p>
+      <w:r>
+        <w:t xml:space="preserve">            @Override</w:t>
+      </w:r>
+    </w:p>
+    <w:p>
+      <w:r>
+        <w:t xml:space="preserve">            public void </w:t>
+      </w:r>
+      <w:proofErr w:type="spellStart"/>
+      <w:proofErr w:type="gramStart"/>
+      <w:r>
+        <w:t>onDataChange</w:t>
+      </w:r>
+      <w:proofErr w:type="spellEnd"/>
+      <w:r>
+        <w:t>(</w:t>
+      </w:r>
+      <w:proofErr w:type="gramEnd"/>
+      <w:r>
+        <w:t xml:space="preserve">@NonNull </w:t>
+      </w:r>
+      <w:proofErr w:type="spellStart"/>
+      <w:r>
+        <w:t>DataSnapshot</w:t>
+      </w:r>
+      <w:proofErr w:type="spellEnd"/>
+      <w:r>
+        <w:t xml:space="preserve"> snapshot) {</w:t>
+      </w:r>
+    </w:p>
+    <w:p>
+      <w:r>
+        <w:t xml:space="preserve">                // Sync with SQLite</w:t>
+      </w:r>
+    </w:p>
+    <w:p>
+      <w:r>
+        <w:t xml:space="preserve">            }</w:t>
+      </w:r>
+    </w:p>
+    <w:p>
+      <w:r>
+        <w:t xml:space="preserve">        });</w:t>
+      </w:r>
+    </w:p>
+    <w:p>
+      <w:r>
+        <w:t xml:space="preserve">    }</w:t>
+      </w:r>
+    </w:p>
+    <w:p>
+      <w:r>
+        <w:t>}</w:t>
+      </w:r>
+    </w:p>
+    <w:p>
+      <w:r>
+        <w:t>```</w:t>
+      </w:r>
+    </w:p>
+    <w:p/>
+    <w:p>
+      <w:r>
+        <w:t>### Local Database</w:t>
+      </w:r>
+    </w:p>
+    <w:p>
+      <w:r>
+        <w:t>```java</w:t>
+      </w:r>
+    </w:p>
+    <w:p>
+      <w:r>
+        <w:t xml:space="preserve">public class </w:t>
+      </w:r>
+      <w:proofErr w:type="spellStart"/>
+      <w:r>
+        <w:t>LocalDatabase</w:t>
+      </w:r>
+      <w:proofErr w:type="spellEnd"/>
+      <w:r>
+        <w:t xml:space="preserve"> extends </w:t>
+      </w:r>
+      <w:proofErr w:type="spellStart"/>
+      <w:r>
+        <w:t>SQLiteOpenHelper</w:t>
+      </w:r>
+      <w:proofErr w:type="spellEnd"/>
+      <w:r>
+        <w:t xml:space="preserve"> {</w:t>
+      </w:r>
+    </w:p>
+    <w:p>
+      <w:r>
+        <w:t xml:space="preserve">    private static final String DATABASE_NAME = "</w:t>
+      </w:r>
+      <w:proofErr w:type="spellStart"/>
+      <w:r>
+        <w:t>RestaurantDB</w:t>
+      </w:r>
+      <w:proofErr w:type="spellEnd"/>
+      <w:r>
+        <w:t>";</w:t>
+      </w:r>
+    </w:p>
+    <w:p>
+      <w:r>
+        <w:t xml:space="preserve">    private static final int DATABASE_VERSION = 1;</w:t>
+      </w:r>
+    </w:p>
+    <w:p/>
+    <w:p>
+      <w:r>
+        <w:t xml:space="preserve">    // Table creation queries</w:t>
+      </w:r>
+    </w:p>
+    <w:p>
+      <w:r>
+        <w:t xml:space="preserve">    private static final String CREATE_MENU_TABLE = </w:t>
+      </w:r>
+    </w:p>
+    <w:p>
+      <w:r>
+        <w:t xml:space="preserve">        "CREATE TABLE menu (id TEXT PRIMARY KEY, name TEXT, price REAL, description TEXT, </w:t>
+      </w:r>
+      <w:proofErr w:type="spellStart"/>
+      <w:r>
+        <w:t>imageUrl</w:t>
+      </w:r>
+      <w:proofErr w:type="spellEnd"/>
+      <w:r>
+        <w:t xml:space="preserve"> TEXT)";</w:t>
+      </w:r>
+    </w:p>
+    <w:p>
+      <w:r>
+        <w:t xml:space="preserve">    </w:t>
+      </w:r>
+    </w:p>
+    <w:p>
+      <w:r>
+        <w:t xml:space="preserve">    private static final String CREATE_ORDERS_TABLE = </w:t>
+      </w:r>
+    </w:p>
+    <w:p>
+      <w:r>
+        <w:t xml:space="preserve">        "CREATE TABLE orders (id TEXT PRIMARY KEY, </w:t>
+      </w:r>
+      <w:proofErr w:type="spellStart"/>
+      <w:r>
+        <w:t>userId</w:t>
+      </w:r>
+      <w:proofErr w:type="spellEnd"/>
+      <w:r>
+        <w:t xml:space="preserve"> TEXT, status TEXT, address TEXT)";</w:t>
+      </w:r>
+    </w:p>
+    <w:p>
+      <w:r>
+        <w:t>}</w:t>
+      </w:r>
+    </w:p>
+    <w:p>
+      <w:r>
+        <w:lastRenderedPageBreak/>
+        <w:t>```</w:t>
+      </w:r>
+    </w:p>
+    <w:p/>
+    <w:p>
+      <w:r>
+        <w:t>### Repository Pattern</w:t>
+      </w:r>
+    </w:p>
+    <w:p>
+      <w:r>
+        <w:t>```java</w:t>
+      </w:r>
+    </w:p>
+    <w:p>
+      <w:r>
+        <w:t xml:space="preserve">public class </w:t>
+      </w:r>
+      <w:proofErr w:type="spellStart"/>
+      <w:r>
+        <w:t>MenuRepository</w:t>
+      </w:r>
+      <w:proofErr w:type="spellEnd"/>
+      <w:r>
+        <w:t xml:space="preserve"> {</w:t>
+      </w:r>
+    </w:p>
+    <w:p>
+      <w:r>
+        <w:t xml:space="preserve">    private </w:t>
+      </w:r>
+      <w:proofErr w:type="spellStart"/>
+      <w:r>
+        <w:t>LocalDatabase</w:t>
+      </w:r>
+      <w:proofErr w:type="spellEnd"/>
+      <w:r>
+        <w:t xml:space="preserve"> </w:t>
+      </w:r>
+      <w:proofErr w:type="spellStart"/>
+      <w:r>
+        <w:t>localDb</w:t>
+      </w:r>
+      <w:proofErr w:type="spellEnd"/>
+      <w:r>
+        <w:t>;</w:t>
+      </w:r>
+    </w:p>
+    <w:p>
+      <w:r>
+        <w:t xml:space="preserve">    private </w:t>
+      </w:r>
+      <w:proofErr w:type="spellStart"/>
+      <w:r>
+        <w:t>FirebaseDatabase</w:t>
+      </w:r>
+      <w:proofErr w:type="spellEnd"/>
+      <w:r>
+        <w:t xml:space="preserve"> </w:t>
+      </w:r>
+      <w:proofErr w:type="spellStart"/>
+      <w:r>
+        <w:t>firebaseDb</w:t>
+      </w:r>
+      <w:proofErr w:type="spellEnd"/>
+      <w:r>
+        <w:t>;</w:t>
+      </w:r>
+    </w:p>
+    <w:p/>
+    <w:p>
+      <w:r>
+        <w:t xml:space="preserve">    public </w:t>
+      </w:r>
+      <w:proofErr w:type="spellStart"/>
+      <w:r>
+        <w:t>LiveData</w:t>
+      </w:r>
+      <w:proofErr w:type="spellEnd"/>
+      <w:r>
+        <w:t>&lt;List&lt;</w:t>
+      </w:r>
+      <w:proofErr w:type="spellStart"/>
+      <w:r>
+        <w:t>MenuItem</w:t>
+      </w:r>
+      <w:proofErr w:type="spellEnd"/>
+      <w:r>
+        <w:t xml:space="preserve">&gt;&gt; </w:t>
+      </w:r>
+      <w:proofErr w:type="spellStart"/>
+      <w:proofErr w:type="gramStart"/>
+      <w:r>
+        <w:t>getMenuItems</w:t>
+      </w:r>
+      <w:proofErr w:type="spellEnd"/>
+      <w:r>
+        <w:t>(</w:t>
+      </w:r>
+      <w:proofErr w:type="gramEnd"/>
+      <w:r>
+        <w:t>) {</w:t>
+      </w:r>
+    </w:p>
+    <w:p>
+      <w:r>
+        <w:t xml:space="preserve">        // Check local DB first</w:t>
+      </w:r>
+    </w:p>
+    <w:p>
+      <w:r>
+        <w:t xml:space="preserve">        List&lt;</w:t>
+      </w:r>
+      <w:proofErr w:type="spellStart"/>
+      <w:r>
+        <w:t>MenuItem</w:t>
+      </w:r>
+      <w:proofErr w:type="spellEnd"/>
+      <w:r>
+        <w:t xml:space="preserve">&gt; </w:t>
+      </w:r>
+      <w:proofErr w:type="spellStart"/>
+      <w:r>
+        <w:t>localItems</w:t>
+      </w:r>
+      <w:proofErr w:type="spellEnd"/>
+      <w:r>
+        <w:t xml:space="preserve"> = </w:t>
+      </w:r>
+      <w:proofErr w:type="spellStart"/>
+      <w:r>
+        <w:t>localDb.getMenuItems</w:t>
+      </w:r>
+      <w:proofErr w:type="spellEnd"/>
+      <w:r>
+        <w:t>();</w:t>
+      </w:r>
+    </w:p>
+    <w:p>
+      <w:r>
+        <w:t xml:space="preserve">        if (</w:t>
+      </w:r>
+      <w:proofErr w:type="spellStart"/>
+      <w:r>
+        <w:t>localItems.isEmpty</w:t>
+      </w:r>
+      <w:proofErr w:type="spellEnd"/>
+      <w:r>
+        <w:t>()) {</w:t>
+      </w:r>
+    </w:p>
+    <w:p>
+      <w:r>
+        <w:t xml:space="preserve">            // Fetch from Firebase if local is empty</w:t>
+      </w:r>
+    </w:p>
+    <w:p>
+      <w:r>
+        <w:t xml:space="preserve">            </w:t>
+      </w:r>
+      <w:proofErr w:type="spellStart"/>
+      <w:proofErr w:type="gramStart"/>
+      <w:r>
+        <w:t>fetchFromFirebase</w:t>
+      </w:r>
+      <w:proofErr w:type="spellEnd"/>
+      <w:r>
+        <w:t>(</w:t>
+      </w:r>
+      <w:proofErr w:type="gramEnd"/>
+      <w:r>
+        <w:t>);</w:t>
+      </w:r>
+    </w:p>
+    <w:p>
+      <w:r>
+        <w:t xml:space="preserve">        }</w:t>
+      </w:r>
+    </w:p>
+    <w:p>
+      <w:r>
+        <w:t xml:space="preserve">        return new </w:t>
+      </w:r>
+      <w:proofErr w:type="spellStart"/>
+      <w:r>
+        <w:t>MutableLiveData</w:t>
+      </w:r>
+      <w:proofErr w:type="spellEnd"/>
+      <w:r>
+        <w:t>&lt;&gt;(</w:t>
+      </w:r>
+      <w:proofErr w:type="spellStart"/>
+      <w:r>
+        <w:t>localItems</w:t>
+      </w:r>
+      <w:proofErr w:type="spellEnd"/>
+      <w:r>
+        <w:t>);</w:t>
+      </w:r>
+    </w:p>
+    <w:p>
+      <w:r>
+        <w:t xml:space="preserve">    }</w:t>
+      </w:r>
+    </w:p>
+    <w:p>
+      <w:r>
+        <w:t>}</w:t>
+      </w:r>
+    </w:p>
+    <w:p>
+      <w:r>
+        <w:t>```</w:t>
+      </w:r>
+    </w:p>
+    <w:p/>
+    <w:p>
+      <w:r>
+        <w:t>## 4. Key Features Demonstration</w:t>
+      </w:r>
+    </w:p>
+    <w:p/>
+    <w:p>
+      <w:r>
+        <w:t>1. **Software Engineering Principles**</w:t>
+      </w:r>
+    </w:p>
+    <w:p>
+      <w:r>
+        <w:t xml:space="preserve">   - MVVM Architecture</w:t>
+      </w:r>
+    </w:p>
+    <w:p>
+      <w:r>
+        <w:t xml:space="preserve">   - Repository Pattern</w:t>
+      </w:r>
+    </w:p>
+    <w:p>
+      <w:r>
+        <w:t xml:space="preserve">   - Single Responsibility Principle</w:t>
+      </w:r>
+    </w:p>
+    <w:p>
+      <w:r>
+        <w:t xml:space="preserve">   - Dependency Injection</w:t>
+      </w:r>
+    </w:p>
+    <w:p/>
+    <w:p>
+      <w:r>
+        <w:t>2. **Android Studio &amp; Java**</w:t>
+      </w:r>
+    </w:p>
+    <w:p>
+      <w:r>
+        <w:lastRenderedPageBreak/>
+        <w:t xml:space="preserve">   - Fragments</w:t>
+      </w:r>
+    </w:p>
+    <w:p>
+      <w:r>
+        <w:t xml:space="preserve">   - </w:t>
+      </w:r>
+      <w:proofErr w:type="spellStart"/>
+      <w:r>
+        <w:t>RecyclerViews</w:t>
+      </w:r>
+      <w:proofErr w:type="spellEnd"/>
+    </w:p>
+    <w:p>
+      <w:r>
+        <w:t xml:space="preserve">   - </w:t>
+      </w:r>
+      <w:proofErr w:type="spellStart"/>
+      <w:r>
+        <w:t>LiveData</w:t>
+      </w:r>
+      <w:proofErr w:type="spellEnd"/>
+    </w:p>
+    <w:p>
+      <w:r>
+        <w:t xml:space="preserve">   - </w:t>
+      </w:r>
+      <w:proofErr w:type="spellStart"/>
+      <w:r>
+        <w:t>ViewModels</w:t>
+      </w:r>
+      <w:proofErr w:type="spellEnd"/>
+    </w:p>
+    <w:p>
+      <w:r>
+        <w:t xml:space="preserve">   - Navigation Component</w:t>
+      </w:r>
+    </w:p>
+    <w:p/>
+    <w:p>
+      <w:r>
+        <w:t>3. **Database Management**</w:t>
+      </w:r>
+    </w:p>
+    <w:p>
+      <w:r>
+        <w:t xml:space="preserve">   - SQLite local storage</w:t>
+      </w:r>
+    </w:p>
+    <w:p>
+      <w:r>
+        <w:t xml:space="preserve">   - Firebase real-time database</w:t>
+      </w:r>
+    </w:p>
+    <w:p>
+      <w:r>
+        <w:t xml:space="preserve">   - Data synchronization</w:t>
+      </w:r>
+    </w:p>
+    <w:p>
+      <w:r>
+        <w:t xml:space="preserve">   - CRUD operations</w:t>
+      </w:r>
+    </w:p>
+    <w:p/>
+    <w:p>
+      <w:r>
+        <w:t>## 5. Data Flow</w:t>
+      </w:r>
+    </w:p>
+    <w:p/>
+    <w:p>
+      <w:r>
+        <w:t>1. **Online-Offline Sync**</w:t>
+      </w:r>
+    </w:p>
+    <w:p>
+      <w:r>
+        <w:t xml:space="preserve">   - Local SQLite for offline access</w:t>
+      </w:r>
+    </w:p>
+    <w:p>
+      <w:r>
+        <w:t xml:space="preserve">   - Firebase for real-time updates</w:t>
+      </w:r>
+    </w:p>
+    <w:p>
+      <w:r>
+        <w:t xml:space="preserve">   - Automatic synchronization when online</w:t>
+      </w:r>
+    </w:p>
+    <w:p>
+      <w:r>
+        <w:t xml:space="preserve">   - Conflict resolution strategies</w:t>
+      </w:r>
+    </w:p>
+    <w:p/>
+    <w:p>
+      <w:r>
+        <w:t>2. **User Data Flow**</w:t>
+      </w:r>
+    </w:p>
+    <w:p>
+      <w:r>
+        <w:t xml:space="preserve">   - Authentication state management</w:t>
+      </w:r>
+    </w:p>
+    <w:p>
+      <w:r>
+        <w:t xml:space="preserve">   - Order status updates</w:t>
+      </w:r>
+    </w:p>
+    <w:p>
+      <w:r>
+        <w:t xml:space="preserve">   - Menu updates</w:t>
+      </w:r>
+    </w:p>
+    <w:p>
+      <w:r>
+        <w:t xml:space="preserve">   - Real-time notifications</w:t>
+      </w:r>
+    </w:p>
+    <w:p/>
+    <w:p/>
+    <w:p/>
+    <w:p>
+      <w:r>
+        <w:t>This structure demonstrates:</w:t>
+      </w:r>
+    </w:p>
+    <w:p/>
+    <w:p>
+      <w:r>
+        <w:t>1. **Software Engineering Skills**</w:t>
+      </w:r>
+    </w:p>
+    <w:p>
+      <w:r>
+        <w:t xml:space="preserve">   - Clean Architecture</w:t>
+      </w:r>
+    </w:p>
+    <w:p>
+      <w:r>
+        <w:t xml:space="preserve">   - MVVM pattern</w:t>
+      </w:r>
+    </w:p>
+    <w:p>
+      <w:r>
+        <w:t xml:space="preserve">   - Repository pattern</w:t>
+      </w:r>
+    </w:p>
+    <w:p>
+      <w:r>
+        <w:t xml:space="preserve">   - Separation of concerns</w:t>
+      </w:r>
+    </w:p>
+    <w:p/>
+    <w:p>
+      <w:r>
+        <w:t>2. **Android/Java Proficiency**</w:t>
+      </w:r>
+    </w:p>
+    <w:p>
+      <w:pPr>
+        <w:rPr>
+          <w:lang w:val="fr-FR"/>
+        </w:rPr>
+      </w:pPr>
+      <w:r>
+        <w:t xml:space="preserve">   </w:t>
+      </w:r>
+      <w:r>
+        <w:rPr>
+          <w:lang w:val="fr-FR"/>
+        </w:rPr>
+        <w:t>- Fragment management</w:t>
+      </w:r>
+    </w:p>
+    <w:p>
+      <w:pPr>
+        <w:rPr>
+          <w:lang w:val="fr-FR"/>
+        </w:rPr>
+      </w:pPr>
+      <w:r>
+        <w:rPr>
+          <w:lang w:val="fr-FR"/>
+        </w:rPr>
+        <w:t xml:space="preserve">   - </w:t>
+      </w:r>
+      <w:proofErr w:type="spellStart"/>
+      <w:r>
+        <w:rPr>
+          <w:lang w:val="fr-FR"/>
+        </w:rPr>
+        <w:t>ViewModel</w:t>
+      </w:r>
+      <w:proofErr w:type="spellEnd"/>
+      <w:r>
+        <w:rPr>
+          <w:lang w:val="fr-FR"/>
+        </w:rPr>
+        <w:t xml:space="preserve"> usage</w:t>
+      </w:r>
+    </w:p>
+    <w:p>
+      <w:pPr>
+        <w:rPr>
+          <w:lang w:val="fr-FR"/>
+        </w:rPr>
+      </w:pPr>
+      <w:r>
+        <w:rPr>
+          <w:lang w:val="fr-FR"/>
+        </w:rPr>
+        <w:t xml:space="preserve">   - </w:t>
+      </w:r>
+      <w:proofErr w:type="spellStart"/>
+      <w:r>
+        <w:rPr>
+          <w:lang w:val="fr-FR"/>
+        </w:rPr>
+        <w:t>RecyclerView</w:t>
+      </w:r>
+      <w:proofErr w:type="spellEnd"/>
+      <w:r>
+        <w:rPr>
+          <w:lang w:val="fr-FR"/>
+        </w:rPr>
+        <w:t xml:space="preserve"> </w:t>
+      </w:r>
+      <w:proofErr w:type="spellStart"/>
+      <w:r>
+        <w:rPr>
+          <w:lang w:val="fr-FR"/>
+        </w:rPr>
+        <w:t>implementations</w:t>
+      </w:r>
+      <w:proofErr w:type="spellEnd"/>
+    </w:p>
+    <w:p>
+      <w:r>
+        <w:rPr>
+          <w:lang w:val="fr-FR"/>
+        </w:rPr>
+        <w:t xml:space="preserve">   </w:t>
+      </w:r>
+      <w:r>
+        <w:t xml:space="preserve">- </w:t>
+      </w:r>
+      <w:proofErr w:type="spellStart"/>
+      <w:r>
+        <w:t>LiveData</w:t>
+      </w:r>
+      <w:proofErr w:type="spellEnd"/>
+      <w:r>
+        <w:t xml:space="preserve"> observables</w:t>
+      </w:r>
+    </w:p>
+    <w:p/>
+    <w:p>
+      <w:r>
+        <w:t>3. **Database Knowledge**</w:t>
+      </w:r>
+    </w:p>
+    <w:p>
+      <w:r>
+        <w:t xml:space="preserve">   - Local SQLite implementation</w:t>
+      </w:r>
+    </w:p>
+    <w:p>
+      <w:r>
+        <w:t xml:space="preserve">   - Firebase integration</w:t>
+      </w:r>
+    </w:p>
+    <w:p>
+      <w:r>
+        <w:t xml:space="preserve">   - Data synchronization</w:t>
+      </w:r>
+    </w:p>
+    <w:p>
+      <w:r>
+        <w:t xml:space="preserve">   - CRUD operations</w:t>
+      </w:r>
+    </w:p>
+    <w:p/>
+    <w:p>
+      <w:r>
+        <w:t>The key advantages of this structure:</w:t>
+      </w:r>
+    </w:p>
+    <w:p/>
+    <w:p>
+      <w:r>
+        <w:t>1. **Offline Capability**: SQLite ensures the app works without internet</w:t>
+      </w:r>
+    </w:p>
+    <w:p>
+      <w:r>
+        <w:t>2. **Real-time Updates**: Firebase enables instant updates across devices</w:t>
+      </w:r>
+    </w:p>
+    <w:p>
+      <w:r>
+        <w:t>3. **Scalability**: Easy to add new features</w:t>
+      </w:r>
+    </w:p>
+    <w:p>
+      <w:r>
+        <w:t>4. **Maintainability**: Clear separation of concerns</w:t>
+      </w:r>
+    </w:p>
+    <w:p>
+      <w:r>
+        <w:t>5. **Code Organization**: Logical project structure</w:t>
       </w:r>
     </w:p>
     <w:p/>
@@ -2102,6 +5080,7 @@
   <w:style w:type="character" w:default="1" w:styleId="DefaultParagraphFont">
     <w:name w:val="Default Paragraph Font"/>
     <w:uiPriority w:val="1"/>
+    <w:semiHidden/>
     <w:unhideWhenUsed/>
   </w:style>
   <w:style w:type="table" w:default="1" w:styleId="TableNormal">

</xml_diff>